<commit_message>
22.05.22 - questions modifided
</commit_message>
<xml_diff>
--- a/ms sql/Questions.docx
+++ b/ms sql/Questions.docx
@@ -2441,15 +2441,7 @@
           <w:sz w:val="28"/>
           <w:szCs w:val="28"/>
         </w:rPr>
-        <w:t xml:space="preserve">, </w:t>
-      </w:r>
-      <w:r>
-        <w:rPr>
-          <w:rFonts w:ascii="Times New Roman" w:hAnsi="Times New Roman" w:cs="Times New Roman"/>
-          <w:sz w:val="28"/>
-          <w:szCs w:val="28"/>
-        </w:rPr>
-        <w:t>не будут удалены</w:t>
+        <w:t>, не будут удалены</w:t>
       </w:r>
       <w:r>
         <w:rPr>
@@ -2459,8 +2451,6 @@
         </w:rPr>
         <w:t>.</w:t>
       </w:r>
-      <w:bookmarkStart w:id="0" w:name="_GoBack"/>
-      <w:bookmarkEnd w:id="0"/>
     </w:p>
     <w:p>
       <w:pPr>
@@ -3000,6 +2990,999 @@
           <w:szCs w:val="28"/>
         </w:rPr>
         <w:t>не допускает наличие агрегирующих функций.</w:t>
+      </w:r>
+    </w:p>
+    <w:p>
+      <w:pPr>
+        <w:spacing w:line="276" w:lineRule="auto"/>
+        <w:jc w:val="center"/>
+        <w:rPr>
+          <w:rFonts w:ascii="Times New Roman" w:hAnsi="Times New Roman" w:cs="Times New Roman"/>
+          <w:sz w:val="28"/>
+          <w:szCs w:val="28"/>
+        </w:rPr>
+      </w:pPr>
+      <w:r>
+        <w:rPr>
+          <w:rFonts w:ascii="Times New Roman" w:hAnsi="Times New Roman" w:cs="Times New Roman"/>
+          <w:sz w:val="28"/>
+          <w:szCs w:val="28"/>
+        </w:rPr>
+        <w:t>ЛР 5.</w:t>
+      </w:r>
+    </w:p>
+    <w:p>
+      <w:pPr>
+        <w:pStyle w:val="a3"/>
+        <w:numPr>
+          <w:ilvl w:val="0"/>
+          <w:numId w:val="6"/>
+        </w:numPr>
+        <w:spacing w:line="276" w:lineRule="auto"/>
+        <w:jc w:val="both"/>
+        <w:rPr>
+          <w:rFonts w:ascii="Times New Roman" w:hAnsi="Times New Roman" w:cs="Times New Roman"/>
+          <w:sz w:val="28"/>
+          <w:szCs w:val="28"/>
+        </w:rPr>
+      </w:pPr>
+      <w:r>
+        <w:rPr>
+          <w:rFonts w:ascii="Times New Roman" w:hAnsi="Times New Roman" w:cs="Times New Roman"/>
+          <w:sz w:val="28"/>
+          <w:szCs w:val="28"/>
+        </w:rPr>
+        <w:t>Атрибут</w:t>
+      </w:r>
+      <w:r>
+        <w:rPr>
+          <w:rFonts w:ascii="Times New Roman" w:hAnsi="Times New Roman" w:cs="Times New Roman"/>
+          <w:sz w:val="28"/>
+          <w:szCs w:val="28"/>
+        </w:rPr>
+        <w:t xml:space="preserve"> </w:t>
+      </w:r>
+      <w:r>
+        <w:rPr>
+          <w:rFonts w:ascii="Times New Roman" w:hAnsi="Times New Roman" w:cs="Times New Roman"/>
+          <w:sz w:val="28"/>
+          <w:szCs w:val="28"/>
+        </w:rPr>
+        <w:t>–</w:t>
+      </w:r>
+      <w:r>
+        <w:rPr>
+          <w:rFonts w:ascii="Times New Roman" w:hAnsi="Times New Roman" w:cs="Times New Roman"/>
+          <w:sz w:val="28"/>
+          <w:szCs w:val="28"/>
+        </w:rPr>
+        <w:t xml:space="preserve"> </w:t>
+      </w:r>
+      <w:r>
+        <w:rPr>
+          <w:rFonts w:ascii="Times New Roman" w:hAnsi="Times New Roman" w:cs="Times New Roman"/>
+          <w:sz w:val="28"/>
+          <w:szCs w:val="28"/>
+        </w:rPr>
+        <w:t>это неотъемлемое свойство объекта или явления, без которого они не могут не существовать, ни мыслиться.</w:t>
+      </w:r>
+    </w:p>
+    <w:p>
+      <w:pPr>
+        <w:pStyle w:val="a3"/>
+        <w:numPr>
+          <w:ilvl w:val="0"/>
+          <w:numId w:val="6"/>
+        </w:numPr>
+        <w:spacing w:line="276" w:lineRule="auto"/>
+        <w:jc w:val="both"/>
+        <w:rPr>
+          <w:rFonts w:ascii="Times New Roman" w:hAnsi="Times New Roman" w:cs="Times New Roman"/>
+          <w:sz w:val="28"/>
+          <w:szCs w:val="28"/>
+        </w:rPr>
+      </w:pPr>
+      <w:r>
+        <w:rPr>
+          <w:rFonts w:ascii="Times New Roman" w:hAnsi="Times New Roman" w:cs="Times New Roman"/>
+          <w:sz w:val="28"/>
+          <w:szCs w:val="28"/>
+        </w:rPr>
+        <w:t>Схема отношения – это множество упорядоченных пар, с</w:t>
+      </w:r>
+      <w:r>
+        <w:rPr>
+          <w:rFonts w:ascii="Times New Roman" w:hAnsi="Times New Roman" w:cs="Times New Roman"/>
+          <w:sz w:val="28"/>
+          <w:szCs w:val="28"/>
+        </w:rPr>
+        <w:t xml:space="preserve"> </w:t>
+      </w:r>
+      <w:r>
+        <w:rPr>
+          <w:rFonts w:ascii="Times New Roman" w:hAnsi="Times New Roman" w:cs="Times New Roman"/>
+          <w:sz w:val="28"/>
+          <w:szCs w:val="28"/>
+        </w:rPr>
+        <w:t>именами атрибутов и именами типов (доменов) с однократным вхождением имен атрибутов.</w:t>
+      </w:r>
+    </w:p>
+    <w:p>
+      <w:pPr>
+        <w:pStyle w:val="a3"/>
+        <w:numPr>
+          <w:ilvl w:val="0"/>
+          <w:numId w:val="6"/>
+        </w:numPr>
+        <w:spacing w:line="276" w:lineRule="auto"/>
+        <w:jc w:val="both"/>
+        <w:rPr>
+          <w:rFonts w:ascii="Times New Roman" w:hAnsi="Times New Roman" w:cs="Times New Roman"/>
+          <w:sz w:val="28"/>
+          <w:szCs w:val="28"/>
+        </w:rPr>
+      </w:pPr>
+      <w:r>
+        <w:rPr>
+          <w:rFonts w:ascii="Times New Roman" w:hAnsi="Times New Roman" w:cs="Times New Roman"/>
+          <w:sz w:val="28"/>
+          <w:szCs w:val="28"/>
+        </w:rPr>
+        <w:lastRenderedPageBreak/>
+        <w:t xml:space="preserve">Правила преобразования предметной области в </w:t>
+      </w:r>
+      <w:r>
+        <w:rPr>
+          <w:rFonts w:ascii="Times New Roman" w:hAnsi="Times New Roman" w:cs="Times New Roman"/>
+          <w:sz w:val="28"/>
+          <w:szCs w:val="28"/>
+          <w:lang w:val="en-US"/>
+        </w:rPr>
+        <w:t>ER</w:t>
+      </w:r>
+      <w:r>
+        <w:rPr>
+          <w:rFonts w:ascii="Times New Roman" w:hAnsi="Times New Roman" w:cs="Times New Roman"/>
+          <w:sz w:val="28"/>
+          <w:szCs w:val="28"/>
+        </w:rPr>
+        <w:t>-диаграмму:</w:t>
+      </w:r>
+    </w:p>
+    <w:p>
+      <w:pPr>
+        <w:pStyle w:val="a3"/>
+        <w:numPr>
+          <w:ilvl w:val="1"/>
+          <w:numId w:val="6"/>
+        </w:numPr>
+        <w:spacing w:line="276" w:lineRule="auto"/>
+        <w:jc w:val="both"/>
+        <w:rPr>
+          <w:rFonts w:ascii="Times New Roman" w:hAnsi="Times New Roman" w:cs="Times New Roman"/>
+          <w:sz w:val="28"/>
+          <w:szCs w:val="28"/>
+        </w:rPr>
+      </w:pPr>
+      <w:r>
+        <w:rPr>
+          <w:rFonts w:ascii="Times New Roman" w:hAnsi="Times New Roman" w:cs="Times New Roman"/>
+          <w:sz w:val="28"/>
+          <w:szCs w:val="28"/>
+        </w:rPr>
+        <w:t>Предметная область полно и непротиворечиво описывается на естественном (русском) языке</w:t>
+      </w:r>
+      <w:r>
+        <w:rPr>
+          <w:rFonts w:ascii="Times New Roman" w:hAnsi="Times New Roman" w:cs="Times New Roman"/>
+          <w:sz w:val="28"/>
+          <w:szCs w:val="28"/>
+        </w:rPr>
+        <w:t>.</w:t>
+      </w:r>
+    </w:p>
+    <w:p>
+      <w:pPr>
+        <w:pStyle w:val="a3"/>
+        <w:numPr>
+          <w:ilvl w:val="1"/>
+          <w:numId w:val="6"/>
+        </w:numPr>
+        <w:spacing w:line="276" w:lineRule="auto"/>
+        <w:jc w:val="both"/>
+        <w:rPr>
+          <w:rFonts w:ascii="Times New Roman" w:hAnsi="Times New Roman" w:cs="Times New Roman"/>
+          <w:sz w:val="28"/>
+          <w:szCs w:val="28"/>
+        </w:rPr>
+      </w:pPr>
+      <w:r>
+        <w:rPr>
+          <w:rFonts w:ascii="Times New Roman" w:hAnsi="Times New Roman" w:cs="Times New Roman"/>
+          <w:sz w:val="28"/>
+          <w:szCs w:val="28"/>
+        </w:rPr>
+        <w:t>Из описания предметной области выбираются существительные, выявляются синонимы, синонимы сокращаются до единственного значения</w:t>
+      </w:r>
+      <w:r>
+        <w:rPr>
+          <w:rFonts w:ascii="Times New Roman" w:hAnsi="Times New Roman" w:cs="Times New Roman"/>
+          <w:sz w:val="28"/>
+          <w:szCs w:val="28"/>
+        </w:rPr>
+        <w:t>.</w:t>
+      </w:r>
+    </w:p>
+    <w:p>
+      <w:pPr>
+        <w:pStyle w:val="a3"/>
+        <w:numPr>
+          <w:ilvl w:val="1"/>
+          <w:numId w:val="6"/>
+        </w:numPr>
+        <w:spacing w:line="276" w:lineRule="auto"/>
+        <w:jc w:val="both"/>
+        <w:rPr>
+          <w:rFonts w:ascii="Times New Roman" w:hAnsi="Times New Roman" w:cs="Times New Roman"/>
+          <w:sz w:val="28"/>
+          <w:szCs w:val="28"/>
+        </w:rPr>
+      </w:pPr>
+      <w:r>
+        <w:rPr>
+          <w:rFonts w:ascii="Times New Roman" w:hAnsi="Times New Roman" w:cs="Times New Roman"/>
+          <w:sz w:val="28"/>
+          <w:szCs w:val="28"/>
+        </w:rPr>
+        <w:t>Из описания предметной области выбираются все глаголы, одинаковые сокращаются до единственного варианта</w:t>
+      </w:r>
+      <w:r>
+        <w:rPr>
+          <w:rFonts w:ascii="Times New Roman" w:hAnsi="Times New Roman" w:cs="Times New Roman"/>
+          <w:sz w:val="28"/>
+          <w:szCs w:val="28"/>
+        </w:rPr>
+        <w:t>.</w:t>
+      </w:r>
+    </w:p>
+    <w:p>
+      <w:pPr>
+        <w:pStyle w:val="a3"/>
+        <w:numPr>
+          <w:ilvl w:val="1"/>
+          <w:numId w:val="6"/>
+        </w:numPr>
+        <w:spacing w:line="276" w:lineRule="auto"/>
+        <w:jc w:val="both"/>
+        <w:rPr>
+          <w:rFonts w:ascii="Times New Roman" w:hAnsi="Times New Roman" w:cs="Times New Roman"/>
+          <w:sz w:val="28"/>
+          <w:szCs w:val="28"/>
+        </w:rPr>
+      </w:pPr>
+      <w:r>
+        <w:rPr>
+          <w:rFonts w:ascii="Times New Roman" w:hAnsi="Times New Roman" w:cs="Times New Roman"/>
+          <w:sz w:val="28"/>
+          <w:szCs w:val="28"/>
+        </w:rPr>
+        <w:t>Каждое существительное изображается на диаграмме отдельной сущностью</w:t>
+      </w:r>
+      <w:r>
+        <w:rPr>
+          <w:rFonts w:ascii="Times New Roman" w:hAnsi="Times New Roman" w:cs="Times New Roman"/>
+          <w:sz w:val="28"/>
+          <w:szCs w:val="28"/>
+        </w:rPr>
+        <w:t>.</w:t>
+      </w:r>
+    </w:p>
+    <w:p>
+      <w:pPr>
+        <w:pStyle w:val="a3"/>
+        <w:numPr>
+          <w:ilvl w:val="1"/>
+          <w:numId w:val="6"/>
+        </w:numPr>
+        <w:spacing w:line="276" w:lineRule="auto"/>
+        <w:jc w:val="both"/>
+        <w:rPr>
+          <w:rFonts w:ascii="Times New Roman" w:hAnsi="Times New Roman" w:cs="Times New Roman"/>
+          <w:sz w:val="28"/>
+          <w:szCs w:val="28"/>
+        </w:rPr>
+      </w:pPr>
+      <w:r>
+        <w:rPr>
+          <w:rFonts w:ascii="Times New Roman" w:hAnsi="Times New Roman" w:cs="Times New Roman"/>
+          <w:sz w:val="28"/>
+          <w:szCs w:val="28"/>
+        </w:rPr>
+        <w:t>Между парами сущностей в соответствии с описанием предметной области проводятся связи, глаголы из списка используются для подписи концов связей, по описанию предметной области определяются обязательность и мощность концов связей</w:t>
+      </w:r>
+      <w:r>
+        <w:rPr>
+          <w:rFonts w:ascii="Times New Roman" w:hAnsi="Times New Roman" w:cs="Times New Roman"/>
+          <w:sz w:val="28"/>
+          <w:szCs w:val="28"/>
+        </w:rPr>
+        <w:t>.</w:t>
+      </w:r>
+    </w:p>
+    <w:p>
+      <w:pPr>
+        <w:pStyle w:val="a3"/>
+        <w:numPr>
+          <w:ilvl w:val="1"/>
+          <w:numId w:val="6"/>
+        </w:numPr>
+        <w:spacing w:line="276" w:lineRule="auto"/>
+        <w:jc w:val="both"/>
+        <w:rPr>
+          <w:rFonts w:ascii="Times New Roman" w:hAnsi="Times New Roman" w:cs="Times New Roman"/>
+          <w:sz w:val="28"/>
+          <w:szCs w:val="28"/>
+        </w:rPr>
+      </w:pPr>
+      <w:r>
+        <w:rPr>
+          <w:rFonts w:ascii="Times New Roman" w:hAnsi="Times New Roman" w:cs="Times New Roman"/>
+          <w:sz w:val="28"/>
+          <w:szCs w:val="28"/>
+        </w:rPr>
+        <w:t xml:space="preserve">Выполняется </w:t>
+      </w:r>
+      <w:r>
+        <w:rPr>
+          <w:rFonts w:ascii="Times New Roman" w:hAnsi="Times New Roman" w:cs="Times New Roman"/>
+          <w:sz w:val="28"/>
+          <w:szCs w:val="28"/>
+        </w:rPr>
+        <w:t xml:space="preserve">анализ </w:t>
+      </w:r>
+      <w:r>
+        <w:rPr>
+          <w:rFonts w:ascii="Times New Roman" w:hAnsi="Times New Roman" w:cs="Times New Roman"/>
+          <w:sz w:val="28"/>
+          <w:szCs w:val="28"/>
+          <w:lang w:val="en-US"/>
+        </w:rPr>
+        <w:t>ER</w:t>
+      </w:r>
+      <w:r>
+        <w:rPr>
+          <w:rFonts w:ascii="Times New Roman" w:hAnsi="Times New Roman" w:cs="Times New Roman"/>
+          <w:sz w:val="28"/>
+          <w:szCs w:val="28"/>
+        </w:rPr>
+        <w:t>-</w:t>
+      </w:r>
+      <w:r>
+        <w:rPr>
+          <w:rFonts w:ascii="Times New Roman" w:hAnsi="Times New Roman" w:cs="Times New Roman"/>
+          <w:sz w:val="28"/>
+          <w:szCs w:val="28"/>
+        </w:rPr>
+        <w:t>диаграммы на предмет наличия связей одни-к-одному, связанные так пары сущностей объединяются в одну, полученная сущность именуется, имена объединенных сущностей становятся именами атрибутов</w:t>
+      </w:r>
+      <w:r>
+        <w:rPr>
+          <w:rFonts w:ascii="Times New Roman" w:hAnsi="Times New Roman" w:cs="Times New Roman"/>
+          <w:sz w:val="28"/>
+          <w:szCs w:val="28"/>
+        </w:rPr>
+        <w:t>.</w:t>
+      </w:r>
+    </w:p>
+    <w:p>
+      <w:pPr>
+        <w:pStyle w:val="a3"/>
+        <w:numPr>
+          <w:ilvl w:val="1"/>
+          <w:numId w:val="6"/>
+        </w:numPr>
+        <w:spacing w:line="276" w:lineRule="auto"/>
+        <w:jc w:val="both"/>
+        <w:rPr>
+          <w:rFonts w:ascii="Times New Roman" w:hAnsi="Times New Roman" w:cs="Times New Roman"/>
+          <w:sz w:val="28"/>
+          <w:szCs w:val="28"/>
+        </w:rPr>
+      </w:pPr>
+      <w:r>
+        <w:rPr>
+          <w:rFonts w:ascii="Times New Roman" w:hAnsi="Times New Roman" w:cs="Times New Roman"/>
+          <w:sz w:val="28"/>
+          <w:szCs w:val="28"/>
+        </w:rPr>
+        <w:t>Выполняется анализ диаграммы на предмет наличия избыточных связей, избыточные связи уничтожаются</w:t>
+      </w:r>
+      <w:r>
+        <w:rPr>
+          <w:rFonts w:ascii="Times New Roman" w:hAnsi="Times New Roman" w:cs="Times New Roman"/>
+          <w:sz w:val="28"/>
+          <w:szCs w:val="28"/>
+        </w:rPr>
+        <w:t>.</w:t>
+      </w:r>
+    </w:p>
+    <w:p>
+      <w:pPr>
+        <w:pStyle w:val="a3"/>
+        <w:numPr>
+          <w:ilvl w:val="1"/>
+          <w:numId w:val="6"/>
+        </w:numPr>
+        <w:spacing w:line="276" w:lineRule="auto"/>
+        <w:jc w:val="both"/>
+        <w:rPr>
+          <w:rFonts w:ascii="Times New Roman" w:hAnsi="Times New Roman" w:cs="Times New Roman"/>
+          <w:sz w:val="28"/>
+          <w:szCs w:val="28"/>
+        </w:rPr>
+      </w:pPr>
+      <w:r>
+        <w:rPr>
+          <w:rFonts w:ascii="Times New Roman" w:hAnsi="Times New Roman" w:cs="Times New Roman"/>
+          <w:sz w:val="28"/>
+          <w:szCs w:val="28"/>
+        </w:rPr>
+        <w:t>Выполняется анализ диаграммы на предмет наличия сущностей (групп сущностей) – сирот, сироты либо усыновляются, либо уничтожаются.</w:t>
+      </w:r>
+    </w:p>
+    <w:p>
+      <w:pPr>
+        <w:pStyle w:val="a3"/>
+        <w:numPr>
+          <w:ilvl w:val="0"/>
+          <w:numId w:val="6"/>
+        </w:numPr>
+        <w:spacing w:line="276" w:lineRule="auto"/>
+        <w:jc w:val="both"/>
+        <w:rPr>
+          <w:rFonts w:ascii="Times New Roman" w:hAnsi="Times New Roman" w:cs="Times New Roman"/>
+          <w:sz w:val="28"/>
+          <w:szCs w:val="28"/>
+        </w:rPr>
+      </w:pPr>
+      <w:r>
+        <w:rPr>
+          <w:rFonts w:ascii="Times New Roman" w:hAnsi="Times New Roman" w:cs="Times New Roman"/>
+          <w:sz w:val="28"/>
+          <w:szCs w:val="28"/>
+        </w:rPr>
+        <w:t xml:space="preserve">Правила преобразования </w:t>
+      </w:r>
+      <w:r>
+        <w:rPr>
+          <w:rFonts w:ascii="Times New Roman" w:hAnsi="Times New Roman" w:cs="Times New Roman"/>
+          <w:sz w:val="28"/>
+          <w:szCs w:val="28"/>
+          <w:lang w:val="en-US"/>
+        </w:rPr>
+        <w:t>ER</w:t>
+      </w:r>
+      <w:r>
+        <w:rPr>
+          <w:rFonts w:ascii="Times New Roman" w:hAnsi="Times New Roman" w:cs="Times New Roman"/>
+          <w:sz w:val="28"/>
+          <w:szCs w:val="28"/>
+        </w:rPr>
+        <w:t>-</w:t>
+      </w:r>
+      <w:r>
+        <w:rPr>
+          <w:rFonts w:ascii="Times New Roman" w:hAnsi="Times New Roman" w:cs="Times New Roman"/>
+          <w:sz w:val="28"/>
+          <w:szCs w:val="28"/>
+        </w:rPr>
+        <w:t>диаграммы в схему БД:</w:t>
+      </w:r>
+    </w:p>
+    <w:p>
+      <w:pPr>
+        <w:pStyle w:val="a3"/>
+        <w:numPr>
+          <w:ilvl w:val="1"/>
+          <w:numId w:val="6"/>
+        </w:numPr>
+        <w:spacing w:line="276" w:lineRule="auto"/>
+        <w:jc w:val="both"/>
+        <w:rPr>
+          <w:rFonts w:ascii="Times New Roman" w:hAnsi="Times New Roman" w:cs="Times New Roman"/>
+          <w:sz w:val="28"/>
+          <w:szCs w:val="28"/>
+        </w:rPr>
+      </w:pPr>
+      <w:r>
+        <w:rPr>
+          <w:rFonts w:ascii="Times New Roman" w:hAnsi="Times New Roman" w:cs="Times New Roman"/>
+          <w:sz w:val="28"/>
+          <w:szCs w:val="28"/>
+        </w:rPr>
+        <w:t>Каждая сущность, у которой не указаны атрибуты, дополняется значащим атрибутом (доступным пользователю для просмотра и модификации)</w:t>
+      </w:r>
+      <w:r>
+        <w:rPr>
+          <w:rFonts w:ascii="Times New Roman" w:hAnsi="Times New Roman" w:cs="Times New Roman"/>
+          <w:sz w:val="28"/>
+          <w:szCs w:val="28"/>
+        </w:rPr>
+        <w:t>.</w:t>
+      </w:r>
+    </w:p>
+    <w:p>
+      <w:pPr>
+        <w:pStyle w:val="a3"/>
+        <w:numPr>
+          <w:ilvl w:val="1"/>
+          <w:numId w:val="6"/>
+        </w:numPr>
+        <w:spacing w:line="276" w:lineRule="auto"/>
+        <w:jc w:val="both"/>
+        <w:rPr>
+          <w:rFonts w:ascii="Times New Roman" w:hAnsi="Times New Roman" w:cs="Times New Roman"/>
+          <w:sz w:val="28"/>
+          <w:szCs w:val="28"/>
+        </w:rPr>
+      </w:pPr>
+      <w:r>
+        <w:rPr>
+          <w:rFonts w:ascii="Times New Roman" w:hAnsi="Times New Roman" w:cs="Times New Roman"/>
+          <w:sz w:val="28"/>
+          <w:szCs w:val="28"/>
+        </w:rPr>
+        <w:t>Выполняется анализ диаграммы на предмет наличия связей многих ко многим, связи преобразуются путе</w:t>
+      </w:r>
+      <w:r>
+        <w:rPr>
+          <w:rFonts w:ascii="Times New Roman" w:hAnsi="Times New Roman" w:cs="Times New Roman"/>
+          <w:sz w:val="28"/>
+          <w:szCs w:val="28"/>
+        </w:rPr>
+        <w:t>м добавления служебной сущности</w:t>
+      </w:r>
+      <w:r>
+        <w:rPr>
+          <w:rFonts w:ascii="Times New Roman" w:hAnsi="Times New Roman" w:cs="Times New Roman"/>
+          <w:sz w:val="28"/>
+          <w:szCs w:val="28"/>
+        </w:rPr>
+        <w:t>.</w:t>
+      </w:r>
+    </w:p>
+    <w:p>
+      <w:pPr>
+        <w:pStyle w:val="a3"/>
+        <w:numPr>
+          <w:ilvl w:val="1"/>
+          <w:numId w:val="6"/>
+        </w:numPr>
+        <w:spacing w:line="276" w:lineRule="auto"/>
+        <w:jc w:val="both"/>
+        <w:rPr>
+          <w:rFonts w:ascii="Times New Roman" w:hAnsi="Times New Roman" w:cs="Times New Roman"/>
+          <w:sz w:val="28"/>
+          <w:szCs w:val="28"/>
+        </w:rPr>
+      </w:pPr>
+      <w:r>
+        <w:rPr>
+          <w:rFonts w:ascii="Times New Roman" w:hAnsi="Times New Roman" w:cs="Times New Roman"/>
+          <w:sz w:val="28"/>
+          <w:szCs w:val="28"/>
+        </w:rPr>
+        <w:t>Каждая сущность превращается в таблицу, имя сущности становится именем таблицы, имена атрибутов становятся именами столбцов</w:t>
+      </w:r>
+      <w:r>
+        <w:rPr>
+          <w:rFonts w:ascii="Times New Roman" w:hAnsi="Times New Roman" w:cs="Times New Roman"/>
+          <w:sz w:val="28"/>
+          <w:szCs w:val="28"/>
+        </w:rPr>
+        <w:t>.</w:t>
+      </w:r>
+    </w:p>
+    <w:p>
+      <w:pPr>
+        <w:pStyle w:val="a3"/>
+        <w:numPr>
+          <w:ilvl w:val="1"/>
+          <w:numId w:val="6"/>
+        </w:numPr>
+        <w:spacing w:line="276" w:lineRule="auto"/>
+        <w:jc w:val="both"/>
+        <w:rPr>
+          <w:rFonts w:ascii="Times New Roman" w:hAnsi="Times New Roman" w:cs="Times New Roman"/>
+          <w:sz w:val="28"/>
+          <w:szCs w:val="28"/>
+        </w:rPr>
+      </w:pPr>
+      <w:r>
+        <w:rPr>
+          <w:rFonts w:ascii="Times New Roman" w:hAnsi="Times New Roman" w:cs="Times New Roman"/>
+          <w:sz w:val="28"/>
+          <w:szCs w:val="28"/>
+        </w:rPr>
+        <w:t>Каждая таблица дополняется служебным столбцом – первичным ключом</w:t>
+      </w:r>
+      <w:r>
+        <w:rPr>
+          <w:rFonts w:ascii="Times New Roman" w:hAnsi="Times New Roman" w:cs="Times New Roman"/>
+          <w:sz w:val="28"/>
+          <w:szCs w:val="28"/>
+        </w:rPr>
+        <w:t>.</w:t>
+      </w:r>
+    </w:p>
+    <w:p>
+      <w:pPr>
+        <w:pStyle w:val="a3"/>
+        <w:numPr>
+          <w:ilvl w:val="1"/>
+          <w:numId w:val="6"/>
+        </w:numPr>
+        <w:spacing w:line="276" w:lineRule="auto"/>
+        <w:jc w:val="both"/>
+        <w:rPr>
+          <w:rFonts w:ascii="Times New Roman" w:hAnsi="Times New Roman" w:cs="Times New Roman"/>
+          <w:sz w:val="28"/>
+          <w:szCs w:val="28"/>
+        </w:rPr>
+      </w:pPr>
+      <w:r>
+        <w:rPr>
+          <w:rFonts w:ascii="Times New Roman" w:hAnsi="Times New Roman" w:cs="Times New Roman"/>
+          <w:sz w:val="28"/>
+          <w:szCs w:val="28"/>
+        </w:rPr>
+        <w:t xml:space="preserve">Выполняется анализ диаграммы, полученной на шаге </w:t>
+      </w:r>
+      <w:r>
+        <w:rPr>
+          <w:rFonts w:ascii="Times New Roman" w:hAnsi="Times New Roman" w:cs="Times New Roman"/>
+          <w:sz w:val="28"/>
+          <w:szCs w:val="28"/>
+          <w:lang w:val="en-US"/>
+        </w:rPr>
+        <w:t>b</w:t>
+      </w:r>
+      <w:r>
+        <w:rPr>
+          <w:rFonts w:ascii="Times New Roman" w:hAnsi="Times New Roman" w:cs="Times New Roman"/>
+          <w:sz w:val="28"/>
+          <w:szCs w:val="28"/>
+        </w:rPr>
+        <w:t xml:space="preserve"> на предмет наличия у сущностей приходящих концов связи «много», для каждого приходящего конца «много» в соответствующей таблице добавляется служебный столбец – внешний ключ</w:t>
+      </w:r>
+      <w:r>
+        <w:rPr>
+          <w:rFonts w:ascii="Times New Roman" w:hAnsi="Times New Roman" w:cs="Times New Roman"/>
+          <w:sz w:val="28"/>
+          <w:szCs w:val="28"/>
+        </w:rPr>
+        <w:t>.</w:t>
+      </w:r>
+    </w:p>
+    <w:p>
+      <w:pPr>
+        <w:pStyle w:val="a3"/>
+        <w:numPr>
+          <w:ilvl w:val="1"/>
+          <w:numId w:val="6"/>
+        </w:numPr>
+        <w:spacing w:line="276" w:lineRule="auto"/>
+        <w:jc w:val="both"/>
+        <w:rPr>
+          <w:rFonts w:ascii="Times New Roman" w:hAnsi="Times New Roman" w:cs="Times New Roman"/>
+          <w:sz w:val="28"/>
+          <w:szCs w:val="28"/>
+        </w:rPr>
+      </w:pPr>
+      <w:r>
+        <w:rPr>
+          <w:rFonts w:ascii="Times New Roman" w:hAnsi="Times New Roman" w:cs="Times New Roman"/>
+          <w:sz w:val="28"/>
+          <w:szCs w:val="28"/>
+        </w:rPr>
+        <w:lastRenderedPageBreak/>
+        <w:t>Все столбцы полученных таблиц типизируются, по возможности в</w:t>
+      </w:r>
+      <w:r>
+        <w:rPr>
+          <w:rFonts w:ascii="Times New Roman" w:hAnsi="Times New Roman" w:cs="Times New Roman"/>
+          <w:sz w:val="28"/>
+          <w:szCs w:val="28"/>
+        </w:rPr>
+        <w:t>ыделяются домены.</w:t>
+      </w:r>
+    </w:p>
+    <w:p>
+      <w:pPr>
+        <w:pStyle w:val="a3"/>
+        <w:numPr>
+          <w:ilvl w:val="0"/>
+          <w:numId w:val="6"/>
+        </w:numPr>
+        <w:spacing w:line="276" w:lineRule="auto"/>
+        <w:jc w:val="both"/>
+        <w:rPr>
+          <w:rFonts w:ascii="Times New Roman" w:hAnsi="Times New Roman" w:cs="Times New Roman"/>
+          <w:sz w:val="28"/>
+          <w:szCs w:val="28"/>
+        </w:rPr>
+      </w:pPr>
+      <w:r>
+        <w:rPr>
+          <w:rFonts w:ascii="Times New Roman" w:hAnsi="Times New Roman" w:cs="Times New Roman"/>
+          <w:sz w:val="28"/>
+          <w:szCs w:val="28"/>
+        </w:rPr>
+        <w:t xml:space="preserve">Файл журнала предназначен для хранения </w:t>
+      </w:r>
+      <w:r>
+        <w:rPr>
+          <w:rFonts w:ascii="Times New Roman" w:hAnsi="Times New Roman" w:cs="Times New Roman"/>
+          <w:sz w:val="28"/>
+          <w:szCs w:val="28"/>
+        </w:rPr>
+        <w:t xml:space="preserve">строки </w:t>
+      </w:r>
+      <w:r>
+        <w:rPr>
+          <w:rFonts w:ascii="Times New Roman" w:hAnsi="Times New Roman" w:cs="Times New Roman"/>
+          <w:sz w:val="28"/>
+          <w:szCs w:val="28"/>
+        </w:rPr>
+        <w:t xml:space="preserve">записей </w:t>
+      </w:r>
+      <w:r>
+        <w:rPr>
+          <w:rFonts w:ascii="Times New Roman" w:hAnsi="Times New Roman" w:cs="Times New Roman"/>
+          <w:sz w:val="28"/>
+          <w:szCs w:val="28"/>
+        </w:rPr>
+        <w:t>журнала</w:t>
+      </w:r>
+      <w:r>
+        <w:rPr>
+          <w:rFonts w:ascii="Times New Roman" w:hAnsi="Times New Roman" w:cs="Times New Roman"/>
+          <w:sz w:val="28"/>
+          <w:szCs w:val="28"/>
+        </w:rPr>
+        <w:t xml:space="preserve">, </w:t>
+      </w:r>
+      <w:r>
+        <w:rPr>
+          <w:rFonts w:ascii="Times New Roman" w:hAnsi="Times New Roman" w:cs="Times New Roman"/>
+          <w:sz w:val="28"/>
+          <w:szCs w:val="28"/>
+        </w:rPr>
+        <w:t>произ</w:t>
+      </w:r>
+      <w:r>
+        <w:rPr>
+          <w:rFonts w:ascii="Times New Roman" w:hAnsi="Times New Roman" w:cs="Times New Roman"/>
+          <w:sz w:val="28"/>
+          <w:szCs w:val="28"/>
+        </w:rPr>
+        <w:t xml:space="preserve">веденных </w:t>
+      </w:r>
+      <w:r>
+        <w:rPr>
+          <w:rFonts w:ascii="Times New Roman" w:hAnsi="Times New Roman" w:cs="Times New Roman"/>
+          <w:sz w:val="28"/>
+          <w:szCs w:val="28"/>
+        </w:rPr>
+        <w:t>при выполнении транзакции</w:t>
+      </w:r>
+      <w:r>
+        <w:rPr>
+          <w:rFonts w:ascii="Times New Roman" w:hAnsi="Times New Roman" w:cs="Times New Roman"/>
+          <w:sz w:val="28"/>
+          <w:szCs w:val="28"/>
+        </w:rPr>
+        <w:t xml:space="preserve"> и приведения базы данных в согласованное состояние в случае системного </w:t>
+      </w:r>
+      <w:r>
+        <w:rPr>
+          <w:rFonts w:ascii="Times New Roman" w:hAnsi="Times New Roman" w:cs="Times New Roman"/>
+          <w:sz w:val="28"/>
+          <w:szCs w:val="28"/>
+        </w:rPr>
+        <w:t>с</w:t>
+      </w:r>
+      <w:r>
+        <w:rPr>
+          <w:rFonts w:ascii="Times New Roman" w:hAnsi="Times New Roman" w:cs="Times New Roman"/>
+          <w:sz w:val="28"/>
+          <w:szCs w:val="28"/>
+        </w:rPr>
+        <w:t>боя.</w:t>
+      </w:r>
+    </w:p>
+    <w:p>
+      <w:pPr>
+        <w:pStyle w:val="a3"/>
+        <w:numPr>
+          <w:ilvl w:val="0"/>
+          <w:numId w:val="6"/>
+        </w:numPr>
+        <w:spacing w:line="276" w:lineRule="auto"/>
+        <w:jc w:val="both"/>
+        <w:rPr>
+          <w:rFonts w:ascii="Times New Roman" w:hAnsi="Times New Roman" w:cs="Times New Roman"/>
+          <w:sz w:val="28"/>
+          <w:szCs w:val="28"/>
+        </w:rPr>
+      </w:pPr>
+      <w:r>
+        <w:rPr>
+          <w:rFonts w:ascii="Times New Roman" w:hAnsi="Times New Roman" w:cs="Times New Roman"/>
+          <w:sz w:val="28"/>
+          <w:szCs w:val="28"/>
+        </w:rPr>
+        <w:t xml:space="preserve">Хранимая процедура с точки зрения </w:t>
+      </w:r>
+      <w:r>
+        <w:rPr>
+          <w:rFonts w:ascii="Times New Roman" w:hAnsi="Times New Roman" w:cs="Times New Roman"/>
+          <w:sz w:val="28"/>
+          <w:szCs w:val="28"/>
+          <w:lang w:val="en-US"/>
+        </w:rPr>
+        <w:t>SQL</w:t>
+      </w:r>
+      <w:r>
+        <w:rPr>
+          <w:rFonts w:ascii="Times New Roman" w:hAnsi="Times New Roman" w:cs="Times New Roman"/>
+          <w:sz w:val="28"/>
+          <w:szCs w:val="28"/>
+        </w:rPr>
+        <w:t xml:space="preserve"> – это </w:t>
+      </w:r>
+      <w:r>
+        <w:rPr>
+          <w:rFonts w:ascii="Times New Roman" w:hAnsi="Times New Roman" w:cs="Times New Roman"/>
+          <w:sz w:val="28"/>
+          <w:szCs w:val="28"/>
+        </w:rPr>
+        <w:t xml:space="preserve">группа из одной или нескольких инструкций </w:t>
+      </w:r>
+      <w:r>
+        <w:rPr>
+          <w:rFonts w:ascii="Times New Roman" w:hAnsi="Times New Roman" w:cs="Times New Roman"/>
+          <w:sz w:val="28"/>
+          <w:szCs w:val="28"/>
+          <w:lang w:val="en-US"/>
+        </w:rPr>
+        <w:t>SQL</w:t>
+      </w:r>
+      <w:r>
+        <w:rPr>
+          <w:rFonts w:ascii="Times New Roman" w:hAnsi="Times New Roman" w:cs="Times New Roman"/>
+          <w:sz w:val="28"/>
+          <w:szCs w:val="28"/>
+        </w:rPr>
+        <w:t xml:space="preserve"> с заданным именем, которая сохраняется на сервере и может быть повторно использована в дальнейшем. Она обрабатывает входные данные и возвращает вызывающей программе знач</w:t>
+      </w:r>
+      <w:r>
+        <w:rPr>
+          <w:rFonts w:ascii="Times New Roman" w:hAnsi="Times New Roman" w:cs="Times New Roman"/>
+          <w:sz w:val="28"/>
+          <w:szCs w:val="28"/>
+        </w:rPr>
+        <w:t>ения в виде выходных параметров; также она возвращает значение состояния об успешном или неуспешном завершении вызывающей программы.</w:t>
+      </w:r>
+    </w:p>
+    <w:p>
+      <w:pPr>
+        <w:pStyle w:val="a3"/>
+        <w:numPr>
+          <w:ilvl w:val="0"/>
+          <w:numId w:val="6"/>
+        </w:numPr>
+        <w:spacing w:line="276" w:lineRule="auto"/>
+        <w:jc w:val="both"/>
+        <w:rPr>
+          <w:rFonts w:ascii="Times New Roman" w:hAnsi="Times New Roman" w:cs="Times New Roman"/>
+          <w:sz w:val="28"/>
+          <w:szCs w:val="28"/>
+        </w:rPr>
+      </w:pPr>
+      <w:r>
+        <w:rPr>
+          <w:rFonts w:ascii="Times New Roman" w:hAnsi="Times New Roman" w:cs="Times New Roman"/>
+          <w:sz w:val="28"/>
+          <w:szCs w:val="28"/>
+        </w:rPr>
+        <w:t xml:space="preserve">Хранимая процедура </w:t>
+      </w:r>
+      <w:proofErr w:type="spellStart"/>
+      <w:r>
+        <w:rPr>
+          <w:rFonts w:ascii="Times New Roman" w:hAnsi="Times New Roman" w:cs="Times New Roman"/>
+          <w:sz w:val="28"/>
+          <w:szCs w:val="28"/>
+          <w:lang w:val="en-US"/>
+        </w:rPr>
+        <w:t>sp</w:t>
+      </w:r>
+      <w:proofErr w:type="spellEnd"/>
+      <w:r>
+        <w:rPr>
+          <w:rFonts w:ascii="Times New Roman" w:hAnsi="Times New Roman" w:cs="Times New Roman"/>
+          <w:sz w:val="28"/>
+          <w:szCs w:val="28"/>
+        </w:rPr>
+        <w:t>_</w:t>
+      </w:r>
+      <w:r>
+        <w:rPr>
+          <w:rFonts w:ascii="Times New Roman" w:hAnsi="Times New Roman" w:cs="Times New Roman"/>
+          <w:sz w:val="28"/>
+          <w:szCs w:val="28"/>
+          <w:lang w:val="en-US"/>
+        </w:rPr>
+        <w:t>help</w:t>
+      </w:r>
+      <w:r>
+        <w:rPr>
+          <w:rFonts w:ascii="Times New Roman" w:hAnsi="Times New Roman" w:cs="Times New Roman"/>
+          <w:sz w:val="28"/>
+          <w:szCs w:val="28"/>
+        </w:rPr>
+        <w:t xml:space="preserve"> </w:t>
+      </w:r>
+      <w:r>
+        <w:rPr>
+          <w:rFonts w:ascii="Times New Roman" w:hAnsi="Times New Roman" w:cs="Times New Roman"/>
+          <w:sz w:val="28"/>
+          <w:szCs w:val="28"/>
+        </w:rPr>
+        <w:t xml:space="preserve">служит для сообщения сведений об объекте БД, </w:t>
+      </w:r>
+      <w:r>
+        <w:rPr>
+          <w:rFonts w:ascii="Times New Roman" w:hAnsi="Times New Roman" w:cs="Times New Roman"/>
+          <w:sz w:val="28"/>
+          <w:szCs w:val="28"/>
+        </w:rPr>
+        <w:t>определяемом пользователем типе данных.</w:t>
+      </w:r>
+      <w:r>
+        <w:rPr>
+          <w:rFonts w:ascii="Times New Roman" w:hAnsi="Times New Roman" w:cs="Times New Roman"/>
+          <w:sz w:val="28"/>
+          <w:szCs w:val="28"/>
+        </w:rPr>
+        <w:t xml:space="preserve"> Она возвращает таблицу, в которой содержатся сведения обо всех объектах базы данных</w:t>
+      </w:r>
+      <w:r>
+        <w:rPr>
+          <w:rFonts w:ascii="Times New Roman" w:hAnsi="Times New Roman" w:cs="Times New Roman"/>
+          <w:sz w:val="28"/>
+          <w:szCs w:val="28"/>
+        </w:rPr>
+        <w:t xml:space="preserve">, если указано только </w:t>
+      </w:r>
+      <w:bookmarkStart w:id="0" w:name="_GoBack"/>
+      <w:bookmarkEnd w:id="0"/>
+      <w:r>
+        <w:rPr>
+          <w:rFonts w:ascii="Times New Roman" w:hAnsi="Times New Roman" w:cs="Times New Roman"/>
+          <w:sz w:val="28"/>
+          <w:szCs w:val="28"/>
+        </w:rPr>
+        <w:t>название базы данных</w:t>
+      </w:r>
+      <w:r>
+        <w:rPr>
+          <w:rFonts w:ascii="Times New Roman" w:hAnsi="Times New Roman" w:cs="Times New Roman"/>
+          <w:sz w:val="28"/>
+          <w:szCs w:val="28"/>
+        </w:rPr>
+        <w:t>, либо сведения об отдельном указанном объекте.</w:t>
       </w:r>
     </w:p>
     <w:sectPr>
@@ -3187,6 +4170,92 @@
     </w:lvl>
   </w:abstractNum>
   <w:abstractNum w:abstractNumId="2" w15:restartNumberingAfterBreak="0">
+    <w:nsid w:val="3A6616D6"/>
+    <w:multiLevelType w:val="hybridMultilevel"/>
+    <w:tmpl w:val="7D28DF70"/>
+    <w:lvl w:ilvl="0" w:tplc="04190011">
+      <w:start w:val="1"/>
+      <w:numFmt w:val="decimal"/>
+      <w:lvlText w:val="%1)"/>
+      <w:lvlJc w:val="left"/>
+      <w:pPr>
+        <w:ind w:left="360" w:hanging="360"/>
+      </w:pPr>
+    </w:lvl>
+    <w:lvl w:ilvl="1" w:tplc="04190019">
+      <w:start w:val="1"/>
+      <w:numFmt w:val="lowerLetter"/>
+      <w:lvlText w:val="%2."/>
+      <w:lvlJc w:val="left"/>
+      <w:pPr>
+        <w:ind w:left="1080" w:hanging="360"/>
+      </w:pPr>
+    </w:lvl>
+    <w:lvl w:ilvl="2" w:tplc="0419001B">
+      <w:start w:val="1"/>
+      <w:numFmt w:val="lowerRoman"/>
+      <w:lvlText w:val="%3."/>
+      <w:lvlJc w:val="right"/>
+      <w:pPr>
+        <w:ind w:left="1800" w:hanging="180"/>
+      </w:pPr>
+    </w:lvl>
+    <w:lvl w:ilvl="3" w:tplc="0419000F" w:tentative="1">
+      <w:start w:val="1"/>
+      <w:numFmt w:val="decimal"/>
+      <w:lvlText w:val="%4."/>
+      <w:lvlJc w:val="left"/>
+      <w:pPr>
+        <w:ind w:left="2520" w:hanging="360"/>
+      </w:pPr>
+    </w:lvl>
+    <w:lvl w:ilvl="4" w:tplc="04190019" w:tentative="1">
+      <w:start w:val="1"/>
+      <w:numFmt w:val="lowerLetter"/>
+      <w:lvlText w:val="%5."/>
+      <w:lvlJc w:val="left"/>
+      <w:pPr>
+        <w:ind w:left="3240" w:hanging="360"/>
+      </w:pPr>
+    </w:lvl>
+    <w:lvl w:ilvl="5" w:tplc="0419001B" w:tentative="1">
+      <w:start w:val="1"/>
+      <w:numFmt w:val="lowerRoman"/>
+      <w:lvlText w:val="%6."/>
+      <w:lvlJc w:val="right"/>
+      <w:pPr>
+        <w:ind w:left="3960" w:hanging="180"/>
+      </w:pPr>
+    </w:lvl>
+    <w:lvl w:ilvl="6" w:tplc="0419000F" w:tentative="1">
+      <w:start w:val="1"/>
+      <w:numFmt w:val="decimal"/>
+      <w:lvlText w:val="%7."/>
+      <w:lvlJc w:val="left"/>
+      <w:pPr>
+        <w:ind w:left="4680" w:hanging="360"/>
+      </w:pPr>
+    </w:lvl>
+    <w:lvl w:ilvl="7" w:tplc="04190019" w:tentative="1">
+      <w:start w:val="1"/>
+      <w:numFmt w:val="lowerLetter"/>
+      <w:lvlText w:val="%8."/>
+      <w:lvlJc w:val="left"/>
+      <w:pPr>
+        <w:ind w:left="5400" w:hanging="360"/>
+      </w:pPr>
+    </w:lvl>
+    <w:lvl w:ilvl="8" w:tplc="0419001B" w:tentative="1">
+      <w:start w:val="1"/>
+      <w:numFmt w:val="lowerRoman"/>
+      <w:lvlText w:val="%9."/>
+      <w:lvlJc w:val="right"/>
+      <w:pPr>
+        <w:ind w:left="6120" w:hanging="180"/>
+      </w:pPr>
+    </w:lvl>
+  </w:abstractNum>
+  <w:abstractNum w:abstractNumId="3" w15:restartNumberingAfterBreak="0">
     <w:nsid w:val="581723BD"/>
     <w:multiLevelType w:val="hybridMultilevel"/>
     <w:tmpl w:val="980463C6"/>
@@ -3272,7 +4341,7 @@
       </w:pPr>
     </w:lvl>
   </w:abstractNum>
-  <w:abstractNum w:abstractNumId="3" w15:restartNumberingAfterBreak="0">
+  <w:abstractNum w:abstractNumId="4" w15:restartNumberingAfterBreak="0">
     <w:nsid w:val="5B6C0C9B"/>
     <w:multiLevelType w:val="hybridMultilevel"/>
     <w:tmpl w:val="823A5CD2"/>
@@ -3358,7 +4427,7 @@
       </w:pPr>
     </w:lvl>
   </w:abstractNum>
-  <w:abstractNum w:abstractNumId="4" w15:restartNumberingAfterBreak="0">
+  <w:abstractNum w:abstractNumId="5" w15:restartNumberingAfterBreak="0">
     <w:nsid w:val="7E5305B9"/>
     <w:multiLevelType w:val="hybridMultilevel"/>
     <w:tmpl w:val="8E1A0E72"/>
@@ -3448,16 +4517,19 @@
     <w:abstractNumId w:val="1"/>
   </w:num>
   <w:num w:numId="2">
-    <w:abstractNumId w:val="4"/>
+    <w:abstractNumId w:val="5"/>
   </w:num>
   <w:num w:numId="3">
-    <w:abstractNumId w:val="2"/>
+    <w:abstractNumId w:val="3"/>
   </w:num>
   <w:num w:numId="4">
-    <w:abstractNumId w:val="3"/>
+    <w:abstractNumId w:val="4"/>
   </w:num>
   <w:num w:numId="5">
     <w:abstractNumId w:val="0"/>
+  </w:num>
+  <w:num w:numId="6">
+    <w:abstractNumId w:val="2"/>
   </w:num>
 </w:numbering>
 </file>

</xml_diff>